<commit_message>
Adição da divisão de quipes
O modelo de como dividiremos as equipes foi adicionado ao arquivo
</commit_message>
<xml_diff>
--- a/Documentação/PropostaSIColetaLixo.docx
+++ b/Documentação/PropostaSIColetaLixo.docx
@@ -291,15 +291,74 @@
       </w:r>
       <w:proofErr w:type="spellEnd"/>
       <w:r>
-        <w:t xml:space="preserve"> </w:t>
+        <w:t xml:space="preserve"> possível.</w:t>
+      </w:r>
+    </w:p>
+    <w:p/>
+    <w:p>
+      <w:pPr>
+        <w:rPr>
+          <w:b/>
+        </w:rPr>
+      </w:pPr>
+      <w:r>
+        <w:rPr>
+          <w:b/>
+        </w:rPr>
+        <w:t>Definição da Equipe</w:t>
+      </w:r>
+    </w:p>
+    <w:p>
+      <w:r>
+        <w:t>A</w:t>
+      </w:r>
+      <w:r>
+        <w:t xml:space="preserve"> divisão da equipe irá se basear no modelo ágil de </w:t>
+      </w:r>
+      <w:proofErr w:type="spellStart"/>
+      <w:r>
+        <w:t>Scrum</w:t>
+      </w:r>
+      <w:proofErr w:type="spellEnd"/>
+      <w:r>
+        <w:t xml:space="preserve"> para que o projeto ocorra de forma ágil.</w:t>
+      </w:r>
+      <w:r>
+        <w:br/>
+      </w:r>
+      <w:r>
+        <w:br/>
+        <w:t xml:space="preserve">As definições de cada um deles </w:t>
       </w:r>
       <w:proofErr w:type="gramStart"/>
       <w:r>
-        <w:t>possível.</w:t>
+        <w:t>irá variar</w:t>
+      </w:r>
+      <w:proofErr w:type="gramEnd"/>
+      <w:r>
+        <w:t xml:space="preserve"> de acordo com a necessidade momentânea dentro de determinada hora do projeto.</w:t>
+      </w:r>
+    </w:p>
+    <w:p>
+      <w:r>
+        <w:t>As funções são desenvolvedores, aplicadores de testes, responsáveis pelos feedbacks e contato com os usuários e o engenheiro de software para determinar as</w:t>
+      </w:r>
+      <w:proofErr w:type="gramStart"/>
+      <w:r>
+        <w:t xml:space="preserve">  </w:t>
+      </w:r>
+      <w:proofErr w:type="gramEnd"/>
+      <w:r>
+        <w:t>funções dos projetos.</w:t>
+      </w:r>
+    </w:p>
+    <w:p>
+      <w:r>
+        <w:lastRenderedPageBreak/>
+        <w:t>Espera-se excelência de todos dentro do desenvolvimento do projeto para que ele ocorra da melhor forma possível.</w:t>
       </w:r>
       <w:bookmarkStart w:id="0" w:name="_GoBack"/>
       <w:bookmarkEnd w:id="0"/>
-      <w:proofErr w:type="gramEnd"/>
     </w:p>
     <w:sectPr>
       <w:pgSz w:w="11906" w:h="16838"/>

</xml_diff>